<commit_message>
增加|| && | & 题目
</commit_message>
<xml_diff>
--- a/interviewQuestion.docx
+++ b/interviewQuestion.docx
@@ -15,8 +15,6 @@
         </w:rPr>
         <w:t>、</w:t>
       </w:r>
-      <w:bookmarkStart w:id="0" w:name="_GoBack"/>
-      <w:bookmarkEnd w:id="0"/>
     </w:p>
     <w:p>
       <w:r>
@@ -63,9 +61,89 @@
     <w:p>
       <w:pPr>
         <w:rPr>
-          <w:rFonts w:hint="eastAsia"/>
+          <w:lang w:val="en-AS"/>
         </w:rPr>
       </w:pPr>
+      <w:r>
+        <w:rPr>
+          <w:rFonts w:hint="eastAsia"/>
+        </w:rPr>
+        <w:t>2</w:t>
+      </w:r>
+      <w:r>
+        <w:rPr>
+          <w:rFonts w:hint="eastAsia"/>
+        </w:rPr>
+        <w:t>、</w:t>
+      </w:r>
+      <w:r>
+        <w:rPr>
+          <w:rFonts w:hint="eastAsia"/>
+        </w:rPr>
+        <w:t>&amp;&amp;</w:t>
+      </w:r>
+      <w:r>
+        <w:rPr>
+          <w:rFonts w:hint="eastAsia"/>
+        </w:rPr>
+        <w:t>和</w:t>
+      </w:r>
+      <w:r>
+        <w:rPr>
+          <w:rFonts w:hint="eastAsia"/>
+        </w:rPr>
+        <w:t>||</w:t>
+      </w:r>
+      <w:r>
+        <w:rPr>
+          <w:rFonts w:hint="eastAsia"/>
+        </w:rPr>
+        <w:t>是逻辑运算</w:t>
+      </w:r>
+      <w:r>
+        <w:rPr>
+          <w:rFonts w:hint="eastAsia"/>
+        </w:rPr>
+        <w:t>，返回的是</w:t>
+      </w:r>
+      <w:r>
+        <w:rPr>
+          <w:rFonts w:hint="eastAsia"/>
+        </w:rPr>
+        <w:t>boolean</w:t>
+      </w:r>
+      <w:r>
+        <w:rPr>
+          <w:rFonts w:hint="eastAsia"/>
+        </w:rPr>
+        <w:t>值，</w:t>
+      </w:r>
+      <w:r>
+        <w:rPr>
+          <w:rFonts w:hint="eastAsia"/>
+        </w:rPr>
+        <w:t>&amp;</w:t>
+      </w:r>
+      <w:r>
+        <w:rPr>
+          <w:rFonts w:hint="eastAsia"/>
+        </w:rPr>
+        <w:t>和</w:t>
+      </w:r>
+      <w:r>
+        <w:rPr>
+          <w:rFonts w:hint="eastAsia"/>
+        </w:rPr>
+        <w:t>|</w:t>
+      </w:r>
+      <w:r>
+        <w:rPr>
+          <w:rFonts w:hint="eastAsia"/>
+        </w:rPr>
+        <w:t>是位运算</w:t>
+      </w:r>
+      <w:bookmarkStart w:id="0" w:name="_GoBack"/>
+      <w:bookmarkEnd w:id="0"/>
     </w:p>
     <w:sectPr>
       <w:pgSz w:w="12240" w:h="15840"/>

</xml_diff>